<commit_message>
rough draft 2 + sample
</commit_message>
<xml_diff>
--- a/Mobile_Application_Framework.docx
+++ b/Mobile_Application_Framework.docx
@@ -602,16 +602,25 @@
           <w:sz w:val="19"/>
           <w:szCs w:val="19"/>
         </w:rPr>
-        <w:t>This Asurion mobile framework(AMF)</w:t>
-      </w:r>
-      <w:r>
-        <w:rPr>
-          <w:rFonts w:ascii="Arial" w:hAnsi="Arial" w:cs="Arial"/>
-          <w:color w:val="333333"/>
-          <w:sz w:val="19"/>
-          <w:szCs w:val="19"/>
-        </w:rPr>
-        <w:t xml:space="preserve"> / Protection application framework</w:t>
+        <w:t>Th</w:t>
+      </w:r>
+      <w:r>
+        <w:rPr>
+          <w:rFonts w:ascii="Arial" w:hAnsi="Arial" w:cs="Arial"/>
+          <w:color w:val="333333"/>
+          <w:sz w:val="19"/>
+          <w:szCs w:val="19"/>
+        </w:rPr>
+        <w:t>e SyneMobile</w:t>
+      </w:r>
+      <w:r>
+        <w:rPr>
+          <w:rFonts w:ascii="Arial" w:hAnsi="Arial" w:cs="Arial"/>
+          <w:color w:val="333333"/>
+          <w:sz w:val="19"/>
+          <w:szCs w:val="19"/>
+        </w:rPr>
+        <w:t xml:space="preserve"> application framework</w:t>
       </w:r>
       <w:r>
         <w:rPr>
@@ -629,7 +638,16 @@
           <w:sz w:val="19"/>
           <w:szCs w:val="19"/>
         </w:rPr>
-        <w:t>customer support</w:t>
+        <w:t>technical</w:t>
+      </w:r>
+      <w:r>
+        <w:rPr>
+          <w:rFonts w:ascii="Arial" w:hAnsi="Arial" w:cs="Arial"/>
+          <w:color w:val="333333"/>
+          <w:sz w:val="19"/>
+          <w:szCs w:val="19"/>
+        </w:rPr>
+        <w:t xml:space="preserve"> support</w:t>
       </w:r>
       <w:r>
         <w:rPr>
@@ -1135,35 +1153,291 @@
       </w:r>
     </w:p>
     <w:p>
-      <w:r>
-        <w:rPr>
-          <w:rFonts w:ascii="Arial" w:hAnsi="Arial" w:cs="Arial"/>
-          <w:color w:val="333333"/>
-          <w:sz w:val="19"/>
-          <w:szCs w:val="19"/>
-          <w:shd w:val="clear" w:color="auto" w:fill="FFFFFF"/>
-        </w:rPr>
-        <w:t>Through Asurion’s relationships with leading carriers around the world, Asurion noticed that increasingly, wireless carriers and subscribers were demonstrating a growing demand</w:t>
-      </w:r>
-      <w:r>
-        <w:rPr>
-          <w:rFonts w:ascii="Arial" w:hAnsi="Arial" w:cs="Arial"/>
-          <w:color w:val="333333"/>
-          <w:sz w:val="19"/>
-          <w:szCs w:val="19"/>
-          <w:shd w:val="clear" w:color="auto" w:fill="FFFFFF"/>
-        </w:rPr>
-        <w:t xml:space="preserve"> for security i.e.</w:t>
-      </w:r>
-      <w:r>
-        <w:rPr>
-          <w:rFonts w:ascii="Arial" w:hAnsi="Arial" w:cs="Arial"/>
-          <w:color w:val="333333"/>
-          <w:sz w:val="19"/>
-          <w:szCs w:val="19"/>
-          <w:shd w:val="clear" w:color="auto" w:fill="FFFFFF"/>
-        </w:rPr>
-        <w:t xml:space="preserve"> to protect not only their phones, but also the valuable data and content on the phones. Asurion formed AMA to meet that demand.</w:t>
+      <w:pPr>
+        <w:rPr>
+          <w:rFonts w:ascii="Arial" w:hAnsi="Arial" w:cs="Arial"/>
+          <w:color w:val="333333"/>
+          <w:sz w:val="19"/>
+          <w:szCs w:val="19"/>
+          <w:shd w:val="clear" w:color="auto" w:fill="FFFFFF"/>
+        </w:rPr>
+      </w:pPr>
+      <w:r>
+        <w:rPr>
+          <w:rFonts w:ascii="Arial" w:hAnsi="Arial" w:cs="Arial"/>
+          <w:color w:val="333333"/>
+          <w:sz w:val="19"/>
+          <w:szCs w:val="19"/>
+          <w:shd w:val="clear" w:color="auto" w:fill="FFFFFF"/>
+        </w:rPr>
+        <w:t>Through Synechron</w:t>
+      </w:r>
+      <w:r>
+        <w:rPr>
+          <w:rFonts w:ascii="Arial" w:hAnsi="Arial" w:cs="Arial"/>
+          <w:color w:val="333333"/>
+          <w:sz w:val="19"/>
+          <w:szCs w:val="19"/>
+          <w:shd w:val="clear" w:color="auto" w:fill="FFFFFF"/>
+        </w:rPr>
+        <w:t>’s relationships with leading c</w:t>
+      </w:r>
+      <w:r>
+        <w:rPr>
+          <w:rFonts w:ascii="Arial" w:hAnsi="Arial" w:cs="Arial"/>
+          <w:color w:val="333333"/>
+          <w:sz w:val="19"/>
+          <w:szCs w:val="19"/>
+          <w:shd w:val="clear" w:color="auto" w:fill="FFFFFF"/>
+        </w:rPr>
+        <w:t>ustomer</w:t>
+      </w:r>
+      <w:r>
+        <w:rPr>
+          <w:rFonts w:ascii="Arial" w:hAnsi="Arial" w:cs="Arial"/>
+          <w:color w:val="333333"/>
+          <w:sz w:val="19"/>
+          <w:szCs w:val="19"/>
+          <w:shd w:val="clear" w:color="auto" w:fill="FFFFFF"/>
+        </w:rPr>
+        <w:t xml:space="preserve">s around the world, </w:t>
+      </w:r>
+      <w:r>
+        <w:rPr>
+          <w:rFonts w:ascii="Arial" w:hAnsi="Arial" w:cs="Arial"/>
+          <w:color w:val="333333"/>
+          <w:sz w:val="19"/>
+          <w:szCs w:val="19"/>
+          <w:shd w:val="clear" w:color="auto" w:fill="FFFFFF"/>
+        </w:rPr>
+        <w:t>it was</w:t>
+      </w:r>
+      <w:r>
+        <w:rPr>
+          <w:rFonts w:ascii="Arial" w:hAnsi="Arial" w:cs="Arial"/>
+          <w:color w:val="333333"/>
+          <w:sz w:val="19"/>
+          <w:szCs w:val="19"/>
+          <w:shd w:val="clear" w:color="auto" w:fill="FFFFFF"/>
+        </w:rPr>
+        <w:t xml:space="preserve"> noticed that increasingly, wireless carriers and subscribers were demonstrating a growing demand</w:t>
+      </w:r>
+      <w:r>
+        <w:rPr>
+          <w:rFonts w:ascii="Arial" w:hAnsi="Arial" w:cs="Arial"/>
+          <w:color w:val="333333"/>
+          <w:sz w:val="19"/>
+          <w:szCs w:val="19"/>
+          <w:shd w:val="clear" w:color="auto" w:fill="FFFFFF"/>
+        </w:rPr>
+        <w:t xml:space="preserve"> for security</w:t>
+      </w:r>
+      <w:r>
+        <w:rPr>
+          <w:rFonts w:ascii="Arial" w:hAnsi="Arial" w:cs="Arial"/>
+          <w:color w:val="333333"/>
+          <w:sz w:val="19"/>
+          <w:szCs w:val="19"/>
+          <w:shd w:val="clear" w:color="auto" w:fill="FFFFFF"/>
+        </w:rPr>
+        <w:t xml:space="preserve"> of their mobile devices</w:t>
+      </w:r>
+      <w:r>
+        <w:rPr>
+          <w:rFonts w:ascii="Arial" w:hAnsi="Arial" w:cs="Arial"/>
+          <w:color w:val="333333"/>
+          <w:sz w:val="19"/>
+          <w:szCs w:val="19"/>
+          <w:shd w:val="clear" w:color="auto" w:fill="FFFFFF"/>
+        </w:rPr>
+        <w:t xml:space="preserve"> i.e.</w:t>
+      </w:r>
+      <w:r>
+        <w:rPr>
+          <w:rFonts w:ascii="Arial" w:hAnsi="Arial" w:cs="Arial"/>
+          <w:color w:val="333333"/>
+          <w:sz w:val="19"/>
+          <w:szCs w:val="19"/>
+          <w:shd w:val="clear" w:color="auto" w:fill="FFFFFF"/>
+        </w:rPr>
+        <w:t xml:space="preserve"> to protect not only their phones, but also the valuable</w:t>
+      </w:r>
+      <w:r>
+        <w:rPr>
+          <w:rFonts w:ascii="Arial" w:hAnsi="Arial" w:cs="Arial"/>
+          <w:color w:val="333333"/>
+          <w:sz w:val="19"/>
+          <w:szCs w:val="19"/>
+          <w:shd w:val="clear" w:color="auto" w:fill="FFFFFF"/>
+        </w:rPr>
+        <w:t xml:space="preserve"> data and content on the phones. (along with a strong technical support)</w:t>
+      </w:r>
+    </w:p>
+    <w:p>
+      <w:r>
+        <w:t xml:space="preserve">Today, business is increasingly likely to be a mobile enterprise, conducted using devices that might not have been existed a few years ago. </w:t>
+      </w:r>
+      <w:r>
+        <w:t xml:space="preserve">Mobile devices also add significant value to people and organizations through increased efficiency and productivity. </w:t>
+      </w:r>
+      <w:r>
+        <w:t xml:space="preserve">The world </w:t>
+      </w:r>
+      <w:r>
+        <w:t xml:space="preserve">around us </w:t>
+      </w:r>
+      <w:r>
+        <w:t>is</w:t>
+      </w:r>
+      <w:r>
+        <w:t xml:space="preserve"> also </w:t>
+      </w:r>
+      <w:r>
+        <w:t>digitally transforming in a way that is having significant impact on how</w:t>
+      </w:r>
+      <w:r>
+        <w:t xml:space="preserve"> people and enterprises operate and</w:t>
+      </w:r>
+      <w:r>
+        <w:t xml:space="preserve"> </w:t>
+      </w:r>
+      <w:r>
+        <w:t>t</w:t>
+      </w:r>
+      <w:r>
+        <w:t>his is a</w:t>
+      </w:r>
+      <w:r>
+        <w:t xml:space="preserve">ffecting the technology and systems </w:t>
+      </w:r>
+      <w:r>
+        <w:t>that are designed and built to support them.</w:t>
+      </w:r>
+    </w:p>
+    <w:p/>
+    <w:p>
+      <w:r>
+        <w:t>Proper technical support</w:t>
+      </w:r>
+    </w:p>
+    <w:p>
+      <w:r>
+        <w:t xml:space="preserve">There is also a lack of prompt  technical support for the end users </w:t>
+      </w:r>
+      <w:r>
+        <w:t xml:space="preserve">and </w:t>
+      </w:r>
+      <w:r>
+        <w:t xml:space="preserve">there is  huge void which </w:t>
+      </w:r>
+      <w:r>
+        <w:t>needs to be fill in to keep the customers/users engaged with the business.</w:t>
+      </w:r>
+    </w:p>
+    <w:p/>
+    <w:p>
+      <w:r>
+        <w:t>Threats to Mobile Security</w:t>
+      </w:r>
+    </w:p>
+    <w:p>
+      <w:r>
+        <w:t xml:space="preserve">Security and privacy are the two highly dynamic and fast- paced challenges faced by </w:t>
+      </w:r>
+      <w:r>
+        <w:t>end users</w:t>
+      </w:r>
+      <w:r>
+        <w:t xml:space="preserve"> and since mobile phones become user programmable i.e. they supports app downloads, the s</w:t>
+      </w:r>
+      <w:r>
+        <w:t>c</w:t>
+      </w:r>
+      <w:r>
+        <w:t xml:space="preserve">ope for </w:t>
+      </w:r>
+      <w:r>
+        <w:t>device protection extends and is not limited to data-theft. There is also a possibility that a virus-infected or  malware app be installed on the device and may not only harm the device OS but can also act in leakage of user data.</w:t>
+      </w:r>
+    </w:p>
+    <w:p>
+      <w:r>
+        <w:t>Threats can be categorized as-</w:t>
+      </w:r>
+    </w:p>
+    <w:p>
+      <w:r>
+        <w:t>Application-level</w:t>
+      </w:r>
+    </w:p>
+    <w:p>
+      <w:r>
+        <w:t>Major threat which falls in this category is malware</w:t>
+      </w:r>
+    </w:p>
+    <w:p>
+      <w:r>
+        <w:t>Data</w:t>
+      </w:r>
+      <w:r>
+        <w:t xml:space="preserve"> or </w:t>
+      </w:r>
+      <w:r>
+        <w:t>Storage-Level</w:t>
+      </w:r>
+      <w:r>
+        <w:t>:</w:t>
+      </w:r>
+    </w:p>
+    <w:p>
+      <w:r>
+        <w:t>T</w:t>
+      </w:r>
+      <w:r>
+        <w:t xml:space="preserve">hese threats are related to </w:t>
+      </w:r>
+      <w:r>
+        <w:t>files which we copy or transfer to the device, these can be word doc</w:t>
+      </w:r>
+      <w:r>
+        <w:t>uments</w:t>
+      </w:r>
+      <w:r>
+        <w:t>, excel</w:t>
+      </w:r>
+      <w:r>
+        <w:t xml:space="preserve"> sheets</w:t>
+      </w:r>
+      <w:r>
+        <w:t>, pdf</w:t>
+      </w:r>
+      <w:r>
+        <w:t xml:space="preserve"> </w:t>
+      </w:r>
+      <w:r>
+        <w:t xml:space="preserve">or may be apk(android package) files. Sometimes these are virus infected and can </w:t>
+      </w:r>
+      <w:r>
+        <w:t>vitiate</w:t>
+      </w:r>
+      <w:r>
+        <w:t xml:space="preserve"> the whole storage system.</w:t>
+      </w:r>
+    </w:p>
+    <w:p>
+      <w:r>
+        <w:t>Web-Level</w:t>
+      </w:r>
+      <w:r>
+        <w:t>:</w:t>
+      </w:r>
+    </w:p>
+    <w:p>
+      <w:r>
+        <w:t>These kind of threats do not directly impact devices but still the users's privacy is at risk from these kind of threats. One of the main web related threat is phishing, which uses emails and other un-trusted platforms to send across links to a phishing website which is developed to trick the end users into providing sensitive information like his credentials.</w:t>
+      </w:r>
+      <w:r>
+        <w:t xml:space="preserve"> </w:t>
       </w:r>
     </w:p>
     <w:p/>
@@ -1311,7 +1585,6 @@
     <w:p/>
     <w:p>
       <w:r>
-        <w:lastRenderedPageBreak/>
         <w:t>Telemetery-</w:t>
       </w:r>
     </w:p>

</xml_diff>